<commit_message>
repotrs of lab1 and lab2 modified
</commit_message>
<xml_diff>
--- a/6-semestr/lab1/ЛР1_Турсунов.docx
+++ b/6-semestr/lab1/ЛР1_Турсунов.docx
@@ -57,11 +57,11 @@
                   <wp:effectExtent l="0" t="0" r="0" b="0"/>
                   <wp:wrapTight wrapText="bothSides">
                     <wp:wrapPolygon edited="0">
-                      <wp:start x="-3758" y="407"/>
-                      <wp:lineTo x="-3758" y="21133"/>
-                      <wp:lineTo x="25002" y="21133"/>
-                      <wp:lineTo x="25002" y="407"/>
-                      <wp:lineTo x="-3758" y="407"/>
+                      <wp:start x="-3898" y="398"/>
+                      <wp:lineTo x="-3898" y="21012"/>
+                      <wp:lineTo x="25012" y="21012"/>
+                      <wp:lineTo x="25012" y="398"/>
+                      <wp:lineTo x="-3898" y="398"/>
                     </wp:wrapPolygon>
                   </wp:wrapTight>
                   <wp:docPr id="1" name="Рисунок 2" descr=""/>
@@ -493,15 +493,7 @@
           <w:i/>
           <w:sz w:val="40"/>
         </w:rPr>
-        <w:t>к лабораторной работе №</w:t>
-      </w:r>
-      <w:r>
-        <w:rPr>
-          <w:bCs/>
-          <w:i/>
-          <w:sz w:val="40"/>
-        </w:rPr>
-        <w:t>1</w:t>
+        <w:t>к лабораторной работе №1</w:t>
       </w:r>
     </w:p>
     <w:p>
@@ -543,23 +535,7 @@
           <w:i/>
           <w:sz w:val="40"/>
         </w:rPr>
-        <w:t>На тему: «</w:t>
-      </w:r>
-      <w:r>
-        <w:rPr>
-          <w:bCs/>
-          <w:i/>
-          <w:sz w:val="40"/>
-        </w:rPr>
-        <w:t>Процессы-демоны</w:t>
-      </w:r>
-      <w:r>
-        <w:rPr>
-          <w:bCs/>
-          <w:i/>
-          <w:sz w:val="40"/>
-        </w:rPr>
-        <w:t>»</w:t>
+        <w:t>На тему: «Процессы-демоны»</w:t>
       </w:r>
     </w:p>
     <w:p>
@@ -1374,7 +1350,11 @@
         </w:rPr>
       </w:pPr>
       <w:r>
-        <w:rPr/>
+        <w:rPr>
+          <w:rFonts w:cs="Courier New" w:ascii="Courier New" w:hAnsi="Courier New"/>
+          <w:color w:val="000000"/>
+          <w:lang w:val="en-US" w:eastAsia="ru-RU"/>
+        </w:rPr>
       </w:r>
     </w:p>
     <w:p>
@@ -1486,7 +1466,11 @@
         </w:rPr>
       </w:pPr>
       <w:r>
-        <w:rPr/>
+        <w:rPr>
+          <w:rFonts w:cs="Courier New" w:ascii="Courier New" w:hAnsi="Courier New"/>
+          <w:color w:val="000000"/>
+          <w:lang w:val="en-US" w:eastAsia="ru-RU"/>
+        </w:rPr>
       </w:r>
     </w:p>
     <w:p>
@@ -1919,7 +1903,11 @@
         </w:rPr>
       </w:pPr>
       <w:r>
-        <w:rPr/>
+        <w:rPr>
+          <w:rFonts w:cs="Courier New" w:ascii="Courier New" w:hAnsi="Courier New"/>
+          <w:color w:val="000000"/>
+          <w:lang w:val="en-US" w:eastAsia="ru-RU"/>
+        </w:rPr>
       </w:r>
     </w:p>
     <w:p>
@@ -2031,7 +2019,11 @@
         </w:rPr>
       </w:pPr>
       <w:r>
-        <w:rPr/>
+        <w:rPr>
+          <w:rFonts w:cs="Courier New" w:ascii="Courier New" w:hAnsi="Courier New"/>
+          <w:color w:val="000000"/>
+          <w:lang w:val="en-US" w:eastAsia="ru-RU"/>
+        </w:rPr>
       </w:r>
     </w:p>
     <w:p>
@@ -2112,7 +2104,11 @@
         </w:rPr>
       </w:pPr>
       <w:r>
-        <w:rPr/>
+        <w:rPr>
+          <w:rFonts w:cs="Courier New" w:ascii="Courier New" w:hAnsi="Courier New"/>
+          <w:color w:val="000000"/>
+          <w:lang w:val="en-US" w:eastAsia="ru-RU"/>
+        </w:rPr>
       </w:r>
     </w:p>
     <w:p>
@@ -2240,7 +2236,11 @@
         </w:rPr>
       </w:pPr>
       <w:r>
-        <w:rPr/>
+        <w:rPr>
+          <w:rFonts w:cs="Courier New" w:ascii="Courier New" w:hAnsi="Courier New"/>
+          <w:color w:val="000000"/>
+          <w:lang w:val="en-US" w:eastAsia="ru-RU"/>
+        </w:rPr>
       </w:r>
     </w:p>
     <w:p>
@@ -2321,7 +2321,11 @@
         </w:rPr>
       </w:pPr>
       <w:r>
-        <w:rPr/>
+        <w:rPr>
+          <w:rFonts w:cs="Courier New" w:ascii="Courier New" w:hAnsi="Courier New"/>
+          <w:color w:val="000000"/>
+          <w:lang w:val="en-US" w:eastAsia="ru-RU"/>
+        </w:rPr>
       </w:r>
     </w:p>
     <w:p>
@@ -2590,7 +2594,11 @@
         </w:rPr>
       </w:pPr>
       <w:r>
-        <w:rPr/>
+        <w:rPr>
+          <w:rFonts w:cs="Courier New" w:ascii="Courier New" w:hAnsi="Courier New"/>
+          <w:color w:val="000000"/>
+          <w:lang w:val="en-US" w:eastAsia="ru-RU"/>
+        </w:rPr>
       </w:r>
     </w:p>
     <w:p>
@@ -2671,7 +2679,11 @@
         </w:rPr>
       </w:pPr>
       <w:r>
-        <w:rPr/>
+        <w:rPr>
+          <w:rFonts w:cs="Courier New" w:ascii="Courier New" w:hAnsi="Courier New"/>
+          <w:color w:val="000000"/>
+          <w:lang w:val="en-US" w:eastAsia="ru-RU"/>
+        </w:rPr>
       </w:r>
     </w:p>
     <w:p>
@@ -2718,7 +2730,15 @@
           <w:color w:val="806030"/>
           <w:lang w:val="en-US" w:eastAsia="ru-RU"/>
         </w:rPr>
-        <w:t>flock(fd, LOCK_EX | LOCK_UN);</w:t>
+        <w:t>lockfile(fd)</w:t>
+      </w:r>
+      <w:r>
+        <w:rPr>
+          <w:rFonts w:cs="Courier New" w:ascii="Courier New" w:hAnsi="Courier New"/>
+          <w:color w:val="806030"/>
+          <w:lang w:val="en-US" w:eastAsia="ru-RU"/>
+        </w:rPr>
+        <w:t>;</w:t>
       </w:r>
     </w:p>
     <w:p>
@@ -2987,7 +3007,11 @@
         </w:rPr>
       </w:pPr>
       <w:r>
-        <w:rPr/>
+        <w:rPr>
+          <w:rFonts w:cs="Courier New" w:ascii="Courier New" w:hAnsi="Courier New"/>
+          <w:color w:val="000000"/>
+          <w:lang w:val="en-US" w:eastAsia="ru-RU"/>
+        </w:rPr>
       </w:r>
     </w:p>
     <w:p>
@@ -3068,7 +3092,11 @@
         </w:rPr>
       </w:pPr>
       <w:r>
-        <w:rPr/>
+        <w:rPr>
+          <w:rFonts w:cs="Courier New" w:ascii="Courier New" w:hAnsi="Courier New"/>
+          <w:color w:val="000000"/>
+          <w:lang w:val="en-US" w:eastAsia="ru-RU"/>
+        </w:rPr>
       </w:r>
     </w:p>
     <w:p>
@@ -3243,7 +3271,11 @@
         </w:rPr>
       </w:pPr>
       <w:r>
-        <w:rPr/>
+        <w:rPr>
+          <w:rFonts w:cs="Courier New" w:ascii="Courier New" w:hAnsi="Courier New"/>
+          <w:color w:val="000000"/>
+          <w:lang w:val="en-US" w:eastAsia="ru-RU"/>
+        </w:rPr>
       </w:r>
     </w:p>
     <w:p>
@@ -3449,7 +3481,11 @@
         </w:rPr>
       </w:pPr>
       <w:r>
-        <w:rPr/>
+        <w:rPr>
+          <w:rFonts w:cs="Courier New" w:ascii="Courier New" w:hAnsi="Courier New"/>
+          <w:color w:val="000000"/>
+          <w:lang w:val="en-US" w:eastAsia="ru-RU"/>
+        </w:rPr>
       </w:r>
     </w:p>
     <w:p>
@@ -3749,7 +3785,11 @@
         </w:rPr>
       </w:pPr>
       <w:r>
-        <w:rPr/>
+        <w:rPr>
+          <w:rFonts w:cs="Courier New" w:ascii="Courier New" w:hAnsi="Courier New"/>
+          <w:color w:val="000000"/>
+          <w:lang w:val="en-US" w:eastAsia="ru-RU"/>
+        </w:rPr>
       </w:r>
     </w:p>
     <w:p>
@@ -3877,7 +3917,11 @@
         </w:rPr>
       </w:pPr>
       <w:r>
-        <w:rPr/>
+        <w:rPr>
+          <w:rFonts w:cs="Courier New" w:ascii="Courier New" w:hAnsi="Courier New"/>
+          <w:color w:val="000000"/>
+          <w:lang w:val="en-US" w:eastAsia="ru-RU"/>
+        </w:rPr>
       </w:r>
     </w:p>
     <w:p>
@@ -4412,7 +4456,11 @@
         </w:rPr>
       </w:pPr>
       <w:r>
-        <w:rPr/>
+        <w:rPr>
+          <w:rFonts w:cs="Courier New" w:ascii="Courier New" w:hAnsi="Courier New"/>
+          <w:color w:val="000000"/>
+          <w:lang w:val="en-US" w:eastAsia="ru-RU"/>
+        </w:rPr>
       </w:r>
     </w:p>
     <w:p>
@@ -4728,7 +4776,11 @@
         </w:rPr>
       </w:pPr>
       <w:r>
-        <w:rPr/>
+        <w:rPr>
+          <w:rFonts w:cs="Courier New" w:ascii="Courier New" w:hAnsi="Courier New"/>
+          <w:color w:val="000000"/>
+          <w:lang w:val="en-US" w:eastAsia="ru-RU"/>
+        </w:rPr>
       </w:r>
     </w:p>
     <w:p>
@@ -4950,7 +5002,11 @@
         </w:rPr>
       </w:pPr>
       <w:r>
-        <w:rPr/>
+        <w:rPr>
+          <w:rFonts w:cs="Courier New" w:ascii="Courier New" w:hAnsi="Courier New"/>
+          <w:color w:val="000000"/>
+          <w:lang w:val="en-US" w:eastAsia="ru-RU"/>
+        </w:rPr>
       </w:r>
     </w:p>
     <w:p>
@@ -5446,7 +5502,11 @@
         </w:rPr>
       </w:pPr>
       <w:r>
-        <w:rPr/>
+        <w:rPr>
+          <w:rFonts w:cs="Courier New" w:ascii="Courier New" w:hAnsi="Courier New"/>
+          <w:color w:val="000000"/>
+          <w:lang w:val="en-US" w:eastAsia="ru-RU"/>
+        </w:rPr>
       </w:r>
     </w:p>
     <w:p>
@@ -5668,7 +5728,11 @@
         </w:rPr>
       </w:pPr>
       <w:r>
-        <w:rPr/>
+        <w:rPr>
+          <w:rFonts w:cs="Courier New" w:ascii="Courier New" w:hAnsi="Courier New"/>
+          <w:color w:val="000000"/>
+          <w:lang w:val="en-US" w:eastAsia="ru-RU"/>
+        </w:rPr>
       </w:r>
     </w:p>
     <w:p>
@@ -6031,7 +6095,11 @@
         </w:rPr>
       </w:pPr>
       <w:r>
-        <w:rPr/>
+        <w:rPr>
+          <w:rFonts w:cs="Courier New" w:ascii="Courier New" w:hAnsi="Courier New"/>
+          <w:color w:val="000000"/>
+          <w:lang w:val="en-US" w:eastAsia="ru-RU"/>
+        </w:rPr>
       </w:r>
     </w:p>
     <w:p>
@@ -6190,7 +6258,11 @@
         </w:rPr>
       </w:pPr>
       <w:r>
-        <w:rPr/>
+        <w:rPr>
+          <w:rFonts w:cs="Courier New" w:ascii="Courier New" w:hAnsi="Courier New"/>
+          <w:color w:val="000000"/>
+          <w:lang w:val="en-US" w:eastAsia="ru-RU"/>
+        </w:rPr>
       </w:r>
     </w:p>
     <w:p>
@@ -6631,7 +6703,11 @@
         </w:rPr>
       </w:pPr>
       <w:r>
-        <w:rPr/>
+        <w:rPr>
+          <w:rFonts w:cs="Courier New" w:ascii="Courier New" w:hAnsi="Courier New"/>
+          <w:color w:val="000000"/>
+          <w:lang w:val="en-US" w:eastAsia="ru-RU"/>
+        </w:rPr>
       </w:r>
     </w:p>
     <w:p>
@@ -6947,41 +7023,49 @@
         </w:rPr>
       </w:pPr>
       <w:r>
-        <w:rPr/>
-      </w:r>
-    </w:p>
-    <w:p>
-      <w:pPr>
-        <w:pStyle w:val="Normal"/>
-        <w:shd w:val="clear" w:color="auto" w:fill="F1F0F0"/>
-        <w:tabs>
-          <w:tab w:val="clear" w:pos="720"/>
-          <w:tab w:val="left" w:pos="916" w:leader="none"/>
-          <w:tab w:val="left" w:pos="1832" w:leader="none"/>
-          <w:tab w:val="left" w:pos="2748" w:leader="none"/>
-          <w:tab w:val="left" w:pos="3664" w:leader="none"/>
-          <w:tab w:val="left" w:pos="4580" w:leader="none"/>
-          <w:tab w:val="left" w:pos="5496" w:leader="none"/>
-          <w:tab w:val="left" w:pos="6412" w:leader="none"/>
-          <w:tab w:val="left" w:pos="7328" w:leader="none"/>
-          <w:tab w:val="left" w:pos="8244" w:leader="none"/>
-          <w:tab w:val="left" w:pos="9160" w:leader="none"/>
-          <w:tab w:val="left" w:pos="10076" w:leader="none"/>
-          <w:tab w:val="left" w:pos="10992" w:leader="none"/>
-          <w:tab w:val="left" w:pos="11908" w:leader="none"/>
-          <w:tab w:val="left" w:pos="12824" w:leader="none"/>
-          <w:tab w:val="left" w:pos="13740" w:leader="none"/>
-          <w:tab w:val="left" w:pos="14656" w:leader="none"/>
-        </w:tabs>
-        <w:suppressAutoHyphens w:val="false"/>
-        <w:rPr>
-          <w:rFonts w:ascii="Courier New" w:hAnsi="Courier New" w:cs="Courier New"/>
-          <w:color w:val="000000"/>
-          <w:lang w:val="en-US" w:eastAsia="ru-RU"/>
-        </w:rPr>
-      </w:pPr>
-      <w:r>
-        <w:rPr/>
+        <w:rPr>
+          <w:rFonts w:cs="Courier New" w:ascii="Courier New" w:hAnsi="Courier New"/>
+          <w:color w:val="000000"/>
+          <w:lang w:val="en-US" w:eastAsia="ru-RU"/>
+        </w:rPr>
+      </w:r>
+    </w:p>
+    <w:p>
+      <w:pPr>
+        <w:pStyle w:val="Normal"/>
+        <w:shd w:val="clear" w:color="auto" w:fill="F1F0F0"/>
+        <w:tabs>
+          <w:tab w:val="clear" w:pos="720"/>
+          <w:tab w:val="left" w:pos="916" w:leader="none"/>
+          <w:tab w:val="left" w:pos="1832" w:leader="none"/>
+          <w:tab w:val="left" w:pos="2748" w:leader="none"/>
+          <w:tab w:val="left" w:pos="3664" w:leader="none"/>
+          <w:tab w:val="left" w:pos="4580" w:leader="none"/>
+          <w:tab w:val="left" w:pos="5496" w:leader="none"/>
+          <w:tab w:val="left" w:pos="6412" w:leader="none"/>
+          <w:tab w:val="left" w:pos="7328" w:leader="none"/>
+          <w:tab w:val="left" w:pos="8244" w:leader="none"/>
+          <w:tab w:val="left" w:pos="9160" w:leader="none"/>
+          <w:tab w:val="left" w:pos="10076" w:leader="none"/>
+          <w:tab w:val="left" w:pos="10992" w:leader="none"/>
+          <w:tab w:val="left" w:pos="11908" w:leader="none"/>
+          <w:tab w:val="left" w:pos="12824" w:leader="none"/>
+          <w:tab w:val="left" w:pos="13740" w:leader="none"/>
+          <w:tab w:val="left" w:pos="14656" w:leader="none"/>
+        </w:tabs>
+        <w:suppressAutoHyphens w:val="false"/>
+        <w:rPr>
+          <w:rFonts w:ascii="Courier New" w:hAnsi="Courier New" w:cs="Courier New"/>
+          <w:color w:val="000000"/>
+          <w:lang w:val="en-US" w:eastAsia="ru-RU"/>
+        </w:rPr>
+      </w:pPr>
+      <w:r>
+        <w:rPr>
+          <w:rFonts w:cs="Courier New" w:ascii="Courier New" w:hAnsi="Courier New"/>
+          <w:color w:val="000000"/>
+          <w:lang w:val="en-US" w:eastAsia="ru-RU"/>
+        </w:rPr>
       </w:r>
     </w:p>
     <w:p>
@@ -7127,7 +7211,7 @@
                   </pic:nvPicPr>
                   <pic:blipFill>
                     <a:blip r:embed="rId3"/>
-                    <a:srcRect l="9109" t="10024" r="52393" b="76072"/>
+                    <a:srcRect l="9109" t="10028" r="52401" b="76084"/>
                     <a:stretch>
                       <a:fillRect/>
                     </a:stretch>
@@ -7211,7 +7295,7 @@
                   </pic:nvPicPr>
                   <pic:blipFill>
                     <a:blip r:embed="rId4"/>
-                    <a:srcRect l="8716" t="9430" r="51613" b="37988"/>
+                    <a:srcRect l="8717" t="9431" r="51620" b="37993"/>
                     <a:stretch>
                       <a:fillRect/>
                     </a:stretch>
@@ -7490,7 +7574,7 @@
                   </pic:nvPicPr>
                   <pic:blipFill>
                     <a:blip r:embed="rId5"/>
-                    <a:srcRect l="8488" t="54712" r="59085" b="38892"/>
+                    <a:srcRect l="8489" t="54719" r="59094" b="38898"/>
                     <a:stretch>
                       <a:fillRect/>
                     </a:stretch>
@@ -7579,7 +7663,7 @@
                   </pic:nvPicPr>
                   <pic:blipFill>
                     <a:blip r:embed="rId6"/>
-                    <a:srcRect l="9462" t="10056" r="51304" b="38744"/>
+                    <a:srcRect l="9464" t="10059" r="51311" b="38751"/>
                     <a:stretch>
                       <a:fillRect/>
                     </a:stretch>
@@ -7865,12 +7949,7 @@
         </w:rPr>
       </w:pPr>
       <w:r>
-        <w:rPr>
-          <w:b/>
-          <w:bCs/>
-          <w:sz w:val="36"/>
-          <w:szCs w:val="36"/>
-        </w:rPr>
+        <w:rPr/>
         <w:drawing>
           <wp:anchor behindDoc="0" distT="0" distB="0" distL="0" distR="0" simplePos="0" locked="0" layoutInCell="1" allowOverlap="1" relativeHeight="7">
             <wp:simplePos x="0" y="0"/>
@@ -7898,7 +7977,7 @@
                   </pic:nvPicPr>
                   <pic:blipFill>
                     <a:blip r:embed="rId7"/>
-                    <a:srcRect l="0" t="0" r="59396" b="46124"/>
+                    <a:srcRect l="0" t="0" r="59405" b="46133"/>
                     <a:stretch>
                       <a:fillRect/>
                     </a:stretch>
@@ -7942,7 +8021,7 @@
         <w:docPartGallery w:val="Page Numbers (Bottom of Page)"/>
         <w:docPartUnique w:val="true"/>
       </w:docPartObj>
-      <w:id w:val="1687319337"/>
+      <w:id w:val="1013469419"/>
     </w:sdtPr>
     <w:sdtContent>
       <w:p>
@@ -7965,7 +8044,7 @@
         </w:r>
         <w:r>
           <w:rPr/>
-          <w:t>5</w:t>
+          <w:t>7</w:t>
         </w:r>
         <w:r>
           <w:rPr/>

</xml_diff>